<commit_message>
changed instruction in README
</commit_message>
<xml_diff>
--- a/README.docx
+++ b/README.docx
@@ -53,62 +53,20 @@
         <w:rPr>
           <w:lang w:val="en-CA"/>
         </w:rPr>
-        <w:t>his program may not produce the exact CallWeb code that you need. The program currently produces snippets of code for the survey section and table section of a .</w:t>
-      </w:r>
-      <w:proofErr w:type="spellStart"/>
-      <w:r>
-        <w:rPr>
-          <w:lang w:val="en-CA"/>
-        </w:rPr>
-        <w:t>scw</w:t>
-      </w:r>
-      <w:proofErr w:type="spellEnd"/>
-      <w:r>
-        <w:rPr>
-          <w:lang w:val="en-CA"/>
-        </w:rPr>
-        <w:t xml:space="preserve"> file. It does not produce a fully complete .</w:t>
-      </w:r>
-      <w:proofErr w:type="spellStart"/>
-      <w:r>
-        <w:rPr>
-          <w:lang w:val="en-CA"/>
-        </w:rPr>
-        <w:t>scw</w:t>
-      </w:r>
-      <w:proofErr w:type="spellEnd"/>
-      <w:r>
-        <w:rPr>
-          <w:lang w:val="en-CA"/>
-        </w:rPr>
-        <w:t xml:space="preserve"> file. </w:t>
-      </w:r>
-    </w:p>
-    <w:p>
-      <w:pPr>
-        <w:rPr>
-          <w:lang w:val="en-CA"/>
-        </w:rPr>
-      </w:pPr>
-      <w:r>
-        <w:rPr>
-          <w:lang w:val="en-CA"/>
-        </w:rPr>
-        <w:t>Please use the code produced in an appropriate .</w:t>
-      </w:r>
-      <w:proofErr w:type="spellStart"/>
-      <w:r>
-        <w:rPr>
-          <w:lang w:val="en-CA"/>
-        </w:rPr>
-        <w:t>scw</w:t>
-      </w:r>
-      <w:proofErr w:type="spellEnd"/>
-      <w:r>
-        <w:rPr>
-          <w:lang w:val="en-CA"/>
-        </w:rPr>
-        <w:t xml:space="preserve"> file for your project </w:t>
+        <w:t xml:space="preserve">his program may not produce the exact CallWeb code that you need. The program currently produces snippets of code for the survey section and table section of a .scw file. It does not produce a fully complete .scw file. </w:t>
+      </w:r>
+    </w:p>
+    <w:p>
+      <w:pPr>
+        <w:rPr>
+          <w:lang w:val="en-CA"/>
+        </w:rPr>
+      </w:pPr>
+      <w:r>
+        <w:rPr>
+          <w:lang w:val="en-CA"/>
+        </w:rPr>
+        <w:t xml:space="preserve">Please use the code produced in an appropriate .scw file for your project </w:t>
       </w:r>
     </w:p>
     <w:p>
@@ -187,16 +145,8 @@
         <w:rPr>
           <w:lang w:val="en-CA"/>
         </w:rPr>
-        <w:t>Pre-</w:t>
-      </w:r>
-      <w:proofErr w:type="spellStart"/>
-      <w:r>
-        <w:rPr>
-          <w:lang w:val="en-CA"/>
-        </w:rPr>
-        <w:t>reqs</w:t>
-      </w:r>
-      <w:proofErr w:type="spellEnd"/>
+        <w:t>Pre-reqs</w:t>
+      </w:r>
     </w:p>
     <w:p>
       <w:pPr>
@@ -1639,7 +1589,7 @@
           <w:sz w:val="22"/>
           <w:szCs w:val="22"/>
         </w:rPr>
-        <w:t>Building permits and inspections including fire inspections</w:t>
+        <w:t>Arts and culture</w:t>
       </w:r>
     </w:p>
     <w:p/>
@@ -2200,15 +2150,7 @@
         <w:ind w:left="720" w:hanging="720"/>
       </w:pPr>
       <w:r>
-        <w:t xml:space="preserve">Note tables with subsections are not currently supported, </w:t>
-      </w:r>
-      <w:proofErr w:type="spellStart"/>
-      <w:r>
-        <w:t>eg</w:t>
-      </w:r>
-      <w:proofErr w:type="spellEnd"/>
-      <w:r>
-        <w:t>:</w:t>
+        <w:t>Note tables with subsections are not currently supported, eg:</w:t>
       </w:r>
     </w:p>
     <w:tbl>
@@ -3179,49 +3121,34 @@
           <w:sz w:val="22"/>
           <w:szCs w:val="22"/>
         </w:rPr>
-        <w:t>In the project folder, type "</w:t>
-      </w:r>
-      <w:proofErr w:type="spellStart"/>
+        <w:t>In the project folder, type "cmd" into the address bar to open up the command prompt in the current f</w:t>
+      </w:r>
       <w:r>
         <w:rPr>
           <w:sz w:val="22"/>
           <w:szCs w:val="22"/>
         </w:rPr>
-        <w:t>cmd</w:t>
-      </w:r>
-      <w:proofErr w:type="spellEnd"/>
+        <w:t>older</w:t>
+      </w:r>
       <w:r>
         <w:rPr>
           <w:sz w:val="22"/>
           <w:szCs w:val="22"/>
         </w:rPr>
-        <w:t>" into the address bar to open up the command prompt in the current f</w:t>
-      </w:r>
-      <w:r>
+        <w:t xml:space="preserve"> location:</w:t>
+      </w:r>
+    </w:p>
+    <w:p>
+      <w:pPr>
+        <w:pStyle w:val="ListParagraph"/>
         <w:rPr>
           <w:sz w:val="22"/>
           <w:szCs w:val="22"/>
         </w:rPr>
-        <w:t>older</w:t>
-      </w:r>
-      <w:r>
-        <w:rPr>
-          <w:sz w:val="22"/>
-          <w:szCs w:val="22"/>
-        </w:rPr>
-        <w:t xml:space="preserve"> location:</w:t>
-      </w:r>
-    </w:p>
-    <w:p>
-      <w:pPr>
-        <w:pStyle w:val="ListParagraph"/>
-        <w:rPr>
-          <w:sz w:val="22"/>
-          <w:szCs w:val="22"/>
-        </w:rPr>
-      </w:pPr>
-      <w:r>
-        <w:rPr>
+      </w:pPr>
+      <w:r>
+        <w:rPr>
+          <w:noProof/>
           <w:sz w:val="22"/>
           <w:szCs w:val="22"/>
         </w:rPr>
@@ -3292,6 +3219,7 @@
       </w:pPr>
       <w:r>
         <w:rPr>
+          <w:noProof/>
           <w:sz w:val="22"/>
           <w:szCs w:val="22"/>
         </w:rPr>
@@ -3376,23 +3304,7 @@
           <w:sz w:val="22"/>
           <w:szCs w:val="22"/>
         </w:rPr>
-        <w:t xml:space="preserve">Survey.txt contains regular </w:t>
-      </w:r>
-      <w:proofErr w:type="spellStart"/>
-      <w:r>
-        <w:rPr>
-          <w:sz w:val="22"/>
-          <w:szCs w:val="22"/>
-        </w:rPr>
-        <w:t>callweb</w:t>
-      </w:r>
-      <w:proofErr w:type="spellEnd"/>
-      <w:r>
-        <w:rPr>
-          <w:sz w:val="22"/>
-          <w:szCs w:val="22"/>
-        </w:rPr>
-        <w:t xml:space="preserve"> code while table_groups.txt contains code for table groups such as:</w:t>
+        <w:t>Survey.txt contains regular callweb code while table_groups.txt contains code for table groups such as:</w:t>
       </w:r>
     </w:p>
     <w:p>
@@ -3462,23 +3374,7 @@
           <w:sz w:val="22"/>
           <w:szCs w:val="22"/>
         </w:rPr>
-        <w:t>Place the code in table_groups.txt underneath the ## Tables line in your .</w:t>
-      </w:r>
-      <w:proofErr w:type="spellStart"/>
-      <w:r>
-        <w:rPr>
-          <w:sz w:val="22"/>
-          <w:szCs w:val="22"/>
-        </w:rPr>
-        <w:t>scw</w:t>
-      </w:r>
-      <w:proofErr w:type="spellEnd"/>
-      <w:r>
-        <w:rPr>
-          <w:sz w:val="22"/>
-          <w:szCs w:val="22"/>
-        </w:rPr>
-        <w:t xml:space="preserve"> file</w:t>
+        <w:t>Place the code in table_groups.txt underneath the ## Tables line in your .scw file</w:t>
       </w:r>
     </w:p>
     <w:p>
@@ -3498,23 +3394,7 @@
           <w:sz w:val="22"/>
           <w:szCs w:val="22"/>
         </w:rPr>
-        <w:t>Place the other code underneath the ## Survey Proper line in your .</w:t>
-      </w:r>
-      <w:proofErr w:type="spellStart"/>
-      <w:r>
-        <w:rPr>
-          <w:sz w:val="22"/>
-          <w:szCs w:val="22"/>
-        </w:rPr>
-        <w:t>scw</w:t>
-      </w:r>
-      <w:proofErr w:type="spellEnd"/>
-      <w:r>
-        <w:rPr>
-          <w:sz w:val="22"/>
-          <w:szCs w:val="22"/>
-        </w:rPr>
-        <w:t xml:space="preserve"> file</w:t>
+        <w:t>Place the other code underneath the ## Survey Proper line in your .scw file</w:t>
       </w:r>
     </w:p>
     <w:p/>

</xml_diff>

<commit_message>
updated readme and templates
</commit_message>
<xml_diff>
--- a/README.docx
+++ b/README.docx
@@ -1,6 +1,6 @@
 
 <file path=word/document.xml><?xml version="1.0" encoding="utf-8"?>
-<w:document xmlns:wpc="http://schemas.microsoft.com/office/word/2010/wordprocessingCanvas" xmlns:cx="http://schemas.microsoft.com/office/drawing/2014/chartex" xmlns:cx1="http://schemas.microsoft.com/office/drawing/2015/9/8/chartex" xmlns:cx2="http://schemas.microsoft.com/office/drawing/2015/10/21/chartex" xmlns:cx3="http://schemas.microsoft.com/office/drawing/2016/5/9/chartex" xmlns:cx4="http://schemas.microsoft.com/office/drawing/2016/5/10/chartex" xmlns:cx5="http://schemas.microsoft.com/office/drawing/2016/5/11/chartex" xmlns:cx6="http://schemas.microsoft.com/office/drawing/2016/5/12/chartex" xmlns:cx7="http://schemas.microsoft.com/office/drawing/2016/5/13/chartex" xmlns:cx8="http://schemas.microsoft.com/office/drawing/2016/5/14/chartex" xmlns:mc="http://schemas.openxmlformats.org/markup-compatibility/2006" xmlns:aink="http://schemas.microsoft.com/office/drawing/2016/ink" xmlns:am3d="http://schemas.microsoft.com/office/drawing/2017/model3d" xmlns:o="urn:schemas-microsoft-com:office:office" xmlns:oel="http://schemas.microsoft.com/office/2019/extlst" xmlns:r="http://schemas.openxmlformats.org/officeDocument/2006/relationships" xmlns:m="http://schemas.openxmlformats.org/officeDocument/2006/math" xmlns:v="urn:schemas-microsoft-com:vml" xmlns:wp14="http://schemas.microsoft.com/office/word/2010/wordprocessingDrawing" xmlns:wp="http://schemas.openxmlformats.org/drawingml/2006/wordprocessingDrawing" xmlns:w10="urn:schemas-microsoft-com:office:word" xmlns:w="http://schemas.openxmlformats.org/wordprocessingml/2006/main" xmlns:w14="http://schemas.microsoft.com/office/word/2010/wordml" xmlns:w15="http://schemas.microsoft.com/office/word/2012/wordml" xmlns:w16cex="http://schemas.microsoft.com/office/word/2018/wordml/cex" xmlns:w16cid="http://schemas.microsoft.com/office/word/2016/wordml/cid" xmlns:w16="http://schemas.microsoft.com/office/word/2018/wordml" xmlns:w16du="http://schemas.microsoft.com/office/word/2023/wordml/word16du" xmlns:w16sdtdh="http://schemas.microsoft.com/office/word/2020/wordml/sdtdatahash" xmlns:w16se="http://schemas.microsoft.com/office/word/2015/wordml/symex" xmlns:wpg="http://schemas.microsoft.com/office/word/2010/wordprocessingGroup" xmlns:wpi="http://schemas.microsoft.com/office/word/2010/wordprocessingInk" xmlns:wne="http://schemas.microsoft.com/office/word/2006/wordml" xmlns:wps="http://schemas.microsoft.com/office/word/2010/wordprocessingShape" mc:Ignorable="w14 w15 w16se w16cid w16 w16cex w16sdtdh wp14">
+<w:document xmlns:wpc="http://schemas.microsoft.com/office/word/2010/wordprocessingCanvas" xmlns:cx="http://schemas.microsoft.com/office/drawing/2014/chartex" xmlns:cx1="http://schemas.microsoft.com/office/drawing/2015/9/8/chartex" xmlns:cx2="http://schemas.microsoft.com/office/drawing/2015/10/21/chartex" xmlns:cx3="http://schemas.microsoft.com/office/drawing/2016/5/9/chartex" xmlns:cx4="http://schemas.microsoft.com/office/drawing/2016/5/10/chartex" xmlns:cx5="http://schemas.microsoft.com/office/drawing/2016/5/11/chartex" xmlns:cx6="http://schemas.microsoft.com/office/drawing/2016/5/12/chartex" xmlns:cx7="http://schemas.microsoft.com/office/drawing/2016/5/13/chartex" xmlns:cx8="http://schemas.microsoft.com/office/drawing/2016/5/14/chartex" xmlns:mc="http://schemas.openxmlformats.org/markup-compatibility/2006" xmlns:aink="http://schemas.microsoft.com/office/drawing/2016/ink" xmlns:am3d="http://schemas.microsoft.com/office/drawing/2017/model3d" xmlns:o="urn:schemas-microsoft-com:office:office" xmlns:oel="http://schemas.microsoft.com/office/2019/extlst" xmlns:r="http://schemas.openxmlformats.org/officeDocument/2006/relationships" xmlns:m="http://schemas.openxmlformats.org/officeDocument/2006/math" xmlns:v="urn:schemas-microsoft-com:vml" xmlns:wp14="http://schemas.microsoft.com/office/word/2010/wordprocessingDrawing" xmlns:wp="http://schemas.openxmlformats.org/drawingml/2006/wordprocessingDrawing" xmlns:w10="urn:schemas-microsoft-com:office:word" xmlns:w="http://schemas.openxmlformats.org/wordprocessingml/2006/main" xmlns:w14="http://schemas.microsoft.com/office/word/2010/wordml" xmlns:w15="http://schemas.microsoft.com/office/word/2012/wordml" xmlns:w16cex="http://schemas.microsoft.com/office/word/2018/wordml/cex" xmlns:w16cid="http://schemas.microsoft.com/office/word/2016/wordml/cid" xmlns:w16="http://schemas.microsoft.com/office/word/2018/wordml" xmlns:w16sdtdh="http://schemas.microsoft.com/office/word/2020/wordml/sdtdatahash" xmlns:w16se="http://schemas.microsoft.com/office/word/2015/wordml/symex" xmlns:wpg="http://schemas.microsoft.com/office/word/2010/wordprocessingGroup" xmlns:wpi="http://schemas.microsoft.com/office/word/2010/wordprocessingInk" xmlns:wne="http://schemas.microsoft.com/office/word/2006/wordml" xmlns:wps="http://schemas.microsoft.com/office/word/2010/wordprocessingShape" mc:Ignorable="w14 w15 w16se w16cid w16 w16cex w16sdtdh wp14">
   <w:body>
     <w:p>
       <w:pPr>
@@ -53,20 +53,76 @@
         <w:rPr>
           <w:lang w:val="en-CA"/>
         </w:rPr>
-        <w:t xml:space="preserve">his program may not produce the exact CallWeb code that you need. The program currently produces snippets of code for the survey section and table section of a .scw file. It does not produce a fully complete .scw file. </w:t>
-      </w:r>
-    </w:p>
-    <w:p>
-      <w:pPr>
-        <w:rPr>
-          <w:lang w:val="en-CA"/>
-        </w:rPr>
-      </w:pPr>
-      <w:r>
-        <w:rPr>
-          <w:lang w:val="en-CA"/>
-        </w:rPr>
-        <w:t xml:space="preserve">Please use the code produced in an appropriate .scw file for your project </w:t>
+        <w:t>his program may not produce the exact CallWeb code that you need. The program currently produces snippets of code for the survey section and table section of a .</w:t>
+      </w:r>
+      <w:proofErr w:type="spellStart"/>
+      <w:r>
+        <w:rPr>
+          <w:lang w:val="en-CA"/>
+        </w:rPr>
+        <w:t>scw</w:t>
+      </w:r>
+      <w:proofErr w:type="spellEnd"/>
+      <w:r>
+        <w:rPr>
+          <w:lang w:val="en-CA"/>
+        </w:rPr>
+        <w:t xml:space="preserve"> file. It does not produce a fully complete .</w:t>
+      </w:r>
+      <w:proofErr w:type="spellStart"/>
+      <w:r>
+        <w:rPr>
+          <w:lang w:val="en-CA"/>
+        </w:rPr>
+        <w:t>scw</w:t>
+      </w:r>
+      <w:proofErr w:type="spellEnd"/>
+      <w:r>
+        <w:rPr>
+          <w:lang w:val="en-CA"/>
+        </w:rPr>
+        <w:t xml:space="preserve"> file. </w:t>
+      </w:r>
+    </w:p>
+    <w:p>
+      <w:pPr>
+        <w:rPr>
+          <w:lang w:val="en-CA"/>
+        </w:rPr>
+      </w:pPr>
+      <w:r>
+        <w:rPr>
+          <w:lang w:val="en-CA"/>
+        </w:rPr>
+        <w:t>Please use the code produced in an appropriate .</w:t>
+      </w:r>
+      <w:proofErr w:type="spellStart"/>
+      <w:r>
+        <w:rPr>
+          <w:lang w:val="en-CA"/>
+        </w:rPr>
+        <w:t>scw</w:t>
+      </w:r>
+      <w:proofErr w:type="spellEnd"/>
+      <w:r>
+        <w:rPr>
+          <w:lang w:val="en-CA"/>
+        </w:rPr>
+        <w:t xml:space="preserve"> file for your </w:t>
+      </w:r>
+      <w:proofErr w:type="gramStart"/>
+      <w:r>
+        <w:rPr>
+          <w:lang w:val="en-CA"/>
+        </w:rPr>
+        <w:t>project</w:t>
+      </w:r>
+      <w:proofErr w:type="gramEnd"/>
+      <w:r>
+        <w:rPr>
+          <w:lang w:val="en-CA"/>
+        </w:rPr>
+        <w:t xml:space="preserve"> </w:t>
       </w:r>
     </w:p>
     <w:p>
@@ -131,7 +187,21 @@
         <w:rPr>
           <w:lang w:val="en-CA"/>
         </w:rPr>
-        <w:t xml:space="preserve">The exact styling found in a questionnaire doc (only the text of a word doc is read in, the styling of words are ignored)  </w:t>
+        <w:t xml:space="preserve">The exact styling found in a questionnaire doc (only the text of a word doc is read in, the styling of words </w:t>
+      </w:r>
+      <w:proofErr w:type="gramStart"/>
+      <w:r>
+        <w:rPr>
+          <w:lang w:val="en-CA"/>
+        </w:rPr>
+        <w:t>are</w:t>
+      </w:r>
+      <w:proofErr w:type="gramEnd"/>
+      <w:r>
+        <w:rPr>
+          <w:lang w:val="en-CA"/>
+        </w:rPr>
+        <w:t xml:space="preserve"> ignored)  </w:t>
       </w:r>
     </w:p>
     <w:p>
@@ -145,8 +215,16 @@
         <w:rPr>
           <w:lang w:val="en-CA"/>
         </w:rPr>
-        <w:t>Pre-reqs</w:t>
-      </w:r>
+        <w:t>Pre-</w:t>
+      </w:r>
+      <w:proofErr w:type="spellStart"/>
+      <w:r>
+        <w:rPr>
+          <w:lang w:val="en-CA"/>
+        </w:rPr>
+        <w:t>reqs</w:t>
+      </w:r>
+      <w:proofErr w:type="spellEnd"/>
     </w:p>
     <w:p>
       <w:pPr>
@@ -407,8 +485,17 @@
           <w:sz w:val="22"/>
           <w:szCs w:val="22"/>
         </w:rPr>
-        <w:t>pip install -r requirements.txt</w:t>
-      </w:r>
+        <w:t xml:space="preserve">pip install -r </w:t>
+      </w:r>
+      <w:proofErr w:type="gramStart"/>
+      <w:r>
+        <w:rPr>
+          <w:sz w:val="22"/>
+          <w:szCs w:val="22"/>
+        </w:rPr>
+        <w:t>requirements.txt</w:t>
+      </w:r>
+      <w:proofErr w:type="gramEnd"/>
     </w:p>
     <w:p>
       <w:pPr>
@@ -550,8 +637,18 @@
           <w:b/>
           <w:bCs/>
         </w:rPr>
-        <w:t>What is your communication style</w:t>
-      </w:r>
+        <w:t xml:space="preserve">What is your communication </w:t>
+      </w:r>
+      <w:proofErr w:type="gramStart"/>
+      <w:r>
+        <w:rPr>
+          <w:rFonts w:ascii="BC Sans" w:hAnsi="BC Sans"/>
+          <w:b/>
+          <w:bCs/>
+        </w:rPr>
+        <w:t>style</w:t>
+      </w:r>
+      <w:proofErr w:type="gramEnd"/>
     </w:p>
     <w:p>
       <w:pPr>
@@ -749,8 +846,18 @@
           <w:b/>
           <w:bCs/>
         </w:rPr>
-        <w:t>Don't know</w:t>
-      </w:r>
+        <w:t xml:space="preserve">Don't </w:t>
+      </w:r>
+      <w:proofErr w:type="gramStart"/>
+      <w:r>
+        <w:rPr>
+          <w:rFonts w:ascii="BC Sans" w:hAnsi="BC Sans"/>
+          <w:b/>
+          <w:bCs/>
+        </w:rPr>
+        <w:t>know</w:t>
+      </w:r>
+      <w:proofErr w:type="gramEnd"/>
     </w:p>
     <w:p>
       <w:pPr>
@@ -795,7 +902,25 @@
           <w:b/>
           <w:bCs/>
         </w:rPr>
-        <w:t>Option a  =&gt; 1</w:t>
+        <w:t xml:space="preserve">Option </w:t>
+      </w:r>
+      <w:proofErr w:type="gramStart"/>
+      <w:r>
+        <w:rPr>
+          <w:rFonts w:ascii="BC Sans" w:hAnsi="BC Sans"/>
+          <w:b/>
+          <w:bCs/>
+        </w:rPr>
+        <w:t>a  =</w:t>
+      </w:r>
+      <w:proofErr w:type="gramEnd"/>
+      <w:r>
+        <w:rPr>
+          <w:rFonts w:ascii="BC Sans" w:hAnsi="BC Sans"/>
+          <w:b/>
+          <w:bCs/>
+        </w:rPr>
+        <w:t>&gt; 1</w:t>
       </w:r>
     </w:p>
     <w:p>
@@ -990,7 +1115,14 @@
         <w:rPr>
           <w:lang w:val="en-CA"/>
         </w:rPr>
-        <w:t xml:space="preserve">where the main question comes before the table and all related sub questions are within the table </w:t>
+        <w:t xml:space="preserve">where the main question comes before the table and all related sub questions are within the </w:t>
+      </w:r>
+      <w:proofErr w:type="gramStart"/>
+      <w:r>
+        <w:rPr>
+          <w:lang w:val="en-CA"/>
+        </w:rPr>
+        <w:t xml:space="preserve">table </w:t>
       </w:r>
       <w:r>
         <w:rPr>
@@ -998,6 +1130,7 @@
         </w:rPr>
         <w:t>:</w:t>
       </w:r>
+      <w:proofErr w:type="gramEnd"/>
     </w:p>
     <w:p>
       <w:pPr>
@@ -1017,8 +1150,18 @@
           <w:b/>
           <w:bCs/>
         </w:rPr>
-        <w:t>Rate your satisfaction with the municipality of Orca town's efforts in the following categories</w:t>
-      </w:r>
+        <w:t xml:space="preserve">Rate your satisfaction with the municipality of Orca town's efforts in the following </w:t>
+      </w:r>
+      <w:proofErr w:type="gramStart"/>
+      <w:r>
+        <w:rPr>
+          <w:rFonts w:ascii="BC Sans" w:hAnsi="BC Sans"/>
+          <w:b/>
+          <w:bCs/>
+        </w:rPr>
+        <w:t>categories</w:t>
+      </w:r>
+      <w:proofErr w:type="gramEnd"/>
     </w:p>
     <w:tbl>
       <w:tblPr>
@@ -1598,8 +1741,13 @@
         <w:t>Letters will be added to each question, in the order they appear</w:t>
       </w:r>
       <w:r>
-        <w:t xml:space="preserve"> in the document</w:t>
-      </w:r>
+        <w:t xml:space="preserve"> in the </w:t>
+      </w:r>
+      <w:proofErr w:type="gramStart"/>
+      <w:r>
+        <w:t>document</w:t>
+      </w:r>
+      <w:proofErr w:type="gramEnd"/>
     </w:p>
     <w:p>
       <w:pPr>
@@ -2150,7 +2298,15 @@
         <w:ind w:left="720" w:hanging="720"/>
       </w:pPr>
       <w:r>
-        <w:t>Note tables with subsections are not currently supported, eg:</w:t>
+        <w:t xml:space="preserve">Note tables with subsections are not currently supported, </w:t>
+      </w:r>
+      <w:proofErr w:type="spellStart"/>
+      <w:r>
+        <w:t>eg</w:t>
+      </w:r>
+      <w:proofErr w:type="spellEnd"/>
+      <w:r>
+        <w:t>:</w:t>
       </w:r>
     </w:p>
     <w:tbl>
@@ -2964,10 +3120,30 @@
         </w:rPr>
       </w:pPr>
       <w:r>
-        <w:t xml:space="preserve">If you right click and inspect the codes above, you'll see that its part of a table. </w:t>
-      </w:r>
-      <w:r>
-        <w:t>Tables should only be used for table questions like the example above.</w:t>
+        <w:t xml:space="preserve">If you right click and inspect the codes above, you'll see that </w:t>
+      </w:r>
+      <w:proofErr w:type="gramStart"/>
+      <w:r>
+        <w:t>its</w:t>
+      </w:r>
+      <w:proofErr w:type="gramEnd"/>
+      <w:r>
+        <w:t xml:space="preserve"> part of a table. </w:t>
+      </w:r>
+      <w:r>
+        <w:t xml:space="preserve">Tables should only be used for table questions like the </w:t>
+      </w:r>
+      <w:r>
+        <w:t xml:space="preserve">other </w:t>
+      </w:r>
+      <w:r>
+        <w:t>example</w:t>
+      </w:r>
+      <w:r>
+        <w:t>s</w:t>
+      </w:r>
+      <w:r>
+        <w:t xml:space="preserve"> above.</w:t>
       </w:r>
     </w:p>
     <w:p>
@@ -3121,7 +3297,39 @@
           <w:sz w:val="22"/>
           <w:szCs w:val="22"/>
         </w:rPr>
-        <w:t>In the project folder, type "cmd" into the address bar to open up the command prompt in the current f</w:t>
+        <w:t>In the project folder, type "</w:t>
+      </w:r>
+      <w:proofErr w:type="spellStart"/>
+      <w:r>
+        <w:rPr>
+          <w:sz w:val="22"/>
+          <w:szCs w:val="22"/>
+        </w:rPr>
+        <w:t>cmd</w:t>
+      </w:r>
+      <w:proofErr w:type="spellEnd"/>
+      <w:r>
+        <w:rPr>
+          <w:sz w:val="22"/>
+          <w:szCs w:val="22"/>
+        </w:rPr>
+        <w:t xml:space="preserve">" into the address bar to </w:t>
+      </w:r>
+      <w:proofErr w:type="gramStart"/>
+      <w:r>
+        <w:rPr>
+          <w:sz w:val="22"/>
+          <w:szCs w:val="22"/>
+        </w:rPr>
+        <w:t>open up</w:t>
+      </w:r>
+      <w:proofErr w:type="gramEnd"/>
+      <w:r>
+        <w:rPr>
+          <w:sz w:val="22"/>
+          <w:szCs w:val="22"/>
+        </w:rPr>
+        <w:t xml:space="preserve"> the command prompt in the current f</w:t>
       </w:r>
       <w:r>
         <w:rPr>
@@ -3206,8 +3414,40 @@
           <w:sz w:val="22"/>
           <w:szCs w:val="22"/>
         </w:rPr>
-        <w:t>Enter the following command: Parser.py, then enter the file path to your questionnaire doc</w:t>
-      </w:r>
+        <w:t>Enter the following command: Parser.py, then enter the</w:t>
+      </w:r>
+      <w:r>
+        <w:rPr>
+          <w:sz w:val="22"/>
+          <w:szCs w:val="22"/>
+        </w:rPr>
+        <w:t xml:space="preserve"> </w:t>
+      </w:r>
+      <w:r>
+        <w:rPr>
+          <w:b/>
+          <w:bCs/>
+          <w:sz w:val="22"/>
+          <w:szCs w:val="22"/>
+        </w:rPr>
+        <w:t>full</w:t>
+      </w:r>
+      <w:r>
+        <w:rPr>
+          <w:sz w:val="22"/>
+          <w:szCs w:val="22"/>
+        </w:rPr>
+        <w:t xml:space="preserve"> file path to your questionnaire </w:t>
+      </w:r>
+      <w:proofErr w:type="gramStart"/>
+      <w:r>
+        <w:rPr>
+          <w:sz w:val="22"/>
+          <w:szCs w:val="22"/>
+        </w:rPr>
+        <w:t>doc</w:t>
+      </w:r>
+      <w:proofErr w:type="gramEnd"/>
     </w:p>
     <w:p>
       <w:pPr>
@@ -3284,8 +3524,17 @@
           <w:sz w:val="22"/>
           <w:szCs w:val="22"/>
         </w:rPr>
-        <w:t xml:space="preserve"> found in survey.txt and table_groups.txt</w:t>
-      </w:r>
+        <w:t xml:space="preserve"> found in survey.txt and </w:t>
+      </w:r>
+      <w:proofErr w:type="gramStart"/>
+      <w:r>
+        <w:rPr>
+          <w:sz w:val="22"/>
+          <w:szCs w:val="22"/>
+        </w:rPr>
+        <w:t>table_groups.txt</w:t>
+      </w:r>
+      <w:proofErr w:type="gramEnd"/>
     </w:p>
     <w:p>
       <w:pPr>
@@ -3304,7 +3553,23 @@
           <w:sz w:val="22"/>
           <w:szCs w:val="22"/>
         </w:rPr>
-        <w:t>Survey.txt contains regular callweb code while table_groups.txt contains code for table groups such as:</w:t>
+        <w:t xml:space="preserve">Survey.txt contains regular </w:t>
+      </w:r>
+      <w:proofErr w:type="spellStart"/>
+      <w:r>
+        <w:rPr>
+          <w:sz w:val="22"/>
+          <w:szCs w:val="22"/>
+        </w:rPr>
+        <w:t>callweb</w:t>
+      </w:r>
+      <w:proofErr w:type="spellEnd"/>
+      <w:r>
+        <w:rPr>
+          <w:sz w:val="22"/>
+          <w:szCs w:val="22"/>
+        </w:rPr>
+        <w:t xml:space="preserve"> code while table_groups.txt contains code for table groups such as:</w:t>
       </w:r>
     </w:p>
     <w:p>
@@ -3374,8 +3639,33 @@
           <w:sz w:val="22"/>
           <w:szCs w:val="22"/>
         </w:rPr>
-        <w:t>Place the code in table_groups.txt underneath the ## Tables line in your .scw file</w:t>
-      </w:r>
+        <w:t>Place the code in table_groups.txt underneath the ## Tables line in your .</w:t>
+      </w:r>
+      <w:proofErr w:type="spellStart"/>
+      <w:r>
+        <w:rPr>
+          <w:sz w:val="22"/>
+          <w:szCs w:val="22"/>
+        </w:rPr>
+        <w:t>scw</w:t>
+      </w:r>
+      <w:proofErr w:type="spellEnd"/>
+      <w:r>
+        <w:rPr>
+          <w:sz w:val="22"/>
+          <w:szCs w:val="22"/>
+        </w:rPr>
+        <w:t xml:space="preserve"> </w:t>
+      </w:r>
+      <w:proofErr w:type="gramStart"/>
+      <w:r>
+        <w:rPr>
+          <w:sz w:val="22"/>
+          <w:szCs w:val="22"/>
+        </w:rPr>
+        <w:t>file</w:t>
+      </w:r>
+      <w:proofErr w:type="gramEnd"/>
     </w:p>
     <w:p>
       <w:pPr>
@@ -3394,8 +3684,33 @@
           <w:sz w:val="22"/>
           <w:szCs w:val="22"/>
         </w:rPr>
-        <w:t>Place the other code underneath the ## Survey Proper line in your .scw file</w:t>
-      </w:r>
+        <w:t>Place the other code underneath the ## Survey Proper line in your .</w:t>
+      </w:r>
+      <w:proofErr w:type="spellStart"/>
+      <w:r>
+        <w:rPr>
+          <w:sz w:val="22"/>
+          <w:szCs w:val="22"/>
+        </w:rPr>
+        <w:t>scw</w:t>
+      </w:r>
+      <w:proofErr w:type="spellEnd"/>
+      <w:r>
+        <w:rPr>
+          <w:sz w:val="22"/>
+          <w:szCs w:val="22"/>
+        </w:rPr>
+        <w:t xml:space="preserve"> </w:t>
+      </w:r>
+      <w:proofErr w:type="gramStart"/>
+      <w:r>
+        <w:rPr>
+          <w:sz w:val="22"/>
+          <w:szCs w:val="22"/>
+        </w:rPr>
+        <w:t>file</w:t>
+      </w:r>
+      <w:proofErr w:type="gramEnd"/>
     </w:p>
     <w:p/>
     <w:sectPr>
@@ -3409,7 +3724,7 @@
 </file>
 
 <file path=word/numbering.xml><?xml version="1.0" encoding="utf-8"?>
-<w:numbering xmlns:wpc="http://schemas.microsoft.com/office/word/2010/wordprocessingCanvas" xmlns:cx="http://schemas.microsoft.com/office/drawing/2014/chartex" xmlns:cx1="http://schemas.microsoft.com/office/drawing/2015/9/8/chartex" xmlns:cx2="http://schemas.microsoft.com/office/drawing/2015/10/21/chartex" xmlns:cx3="http://schemas.microsoft.com/office/drawing/2016/5/9/chartex" xmlns:cx4="http://schemas.microsoft.com/office/drawing/2016/5/10/chartex" xmlns:cx5="http://schemas.microsoft.com/office/drawing/2016/5/11/chartex" xmlns:cx6="http://schemas.microsoft.com/office/drawing/2016/5/12/chartex" xmlns:cx7="http://schemas.microsoft.com/office/drawing/2016/5/13/chartex" xmlns:cx8="http://schemas.microsoft.com/office/drawing/2016/5/14/chartex" xmlns:mc="http://schemas.openxmlformats.org/markup-compatibility/2006" xmlns:aink="http://schemas.microsoft.com/office/drawing/2016/ink" xmlns:am3d="http://schemas.microsoft.com/office/drawing/2017/model3d" xmlns:o="urn:schemas-microsoft-com:office:office" xmlns:oel="http://schemas.microsoft.com/office/2019/extlst" xmlns:r="http://schemas.openxmlformats.org/officeDocument/2006/relationships" xmlns:m="http://schemas.openxmlformats.org/officeDocument/2006/math" xmlns:v="urn:schemas-microsoft-com:vml" xmlns:wp14="http://schemas.microsoft.com/office/word/2010/wordprocessingDrawing" xmlns:wp="http://schemas.openxmlformats.org/drawingml/2006/wordprocessingDrawing" xmlns:w10="urn:schemas-microsoft-com:office:word" xmlns:w="http://schemas.openxmlformats.org/wordprocessingml/2006/main" xmlns:w14="http://schemas.microsoft.com/office/word/2010/wordml" xmlns:w15="http://schemas.microsoft.com/office/word/2012/wordml" xmlns:w16cex="http://schemas.microsoft.com/office/word/2018/wordml/cex" xmlns:w16cid="http://schemas.microsoft.com/office/word/2016/wordml/cid" xmlns:w16="http://schemas.microsoft.com/office/word/2018/wordml" xmlns:w16du="http://schemas.microsoft.com/office/word/2023/wordml/word16du" xmlns:w16sdtdh="http://schemas.microsoft.com/office/word/2020/wordml/sdtdatahash" xmlns:w16se="http://schemas.microsoft.com/office/word/2015/wordml/symex" xmlns:wpg="http://schemas.microsoft.com/office/word/2010/wordprocessingGroup" xmlns:wpi="http://schemas.microsoft.com/office/word/2010/wordprocessingInk" xmlns:wne="http://schemas.microsoft.com/office/word/2006/wordml" xmlns:wps="http://schemas.microsoft.com/office/word/2010/wordprocessingShape" mc:Ignorable="w14 w15 w16se w16cid w16 w16cex w16sdtdh wp14">
+<w:numbering xmlns:wpc="http://schemas.microsoft.com/office/word/2010/wordprocessingCanvas" xmlns:cx="http://schemas.microsoft.com/office/drawing/2014/chartex" xmlns:cx1="http://schemas.microsoft.com/office/drawing/2015/9/8/chartex" xmlns:cx2="http://schemas.microsoft.com/office/drawing/2015/10/21/chartex" xmlns:cx3="http://schemas.microsoft.com/office/drawing/2016/5/9/chartex" xmlns:cx4="http://schemas.microsoft.com/office/drawing/2016/5/10/chartex" xmlns:cx5="http://schemas.microsoft.com/office/drawing/2016/5/11/chartex" xmlns:cx6="http://schemas.microsoft.com/office/drawing/2016/5/12/chartex" xmlns:cx7="http://schemas.microsoft.com/office/drawing/2016/5/13/chartex" xmlns:cx8="http://schemas.microsoft.com/office/drawing/2016/5/14/chartex" xmlns:mc="http://schemas.openxmlformats.org/markup-compatibility/2006" xmlns:aink="http://schemas.microsoft.com/office/drawing/2016/ink" xmlns:am3d="http://schemas.microsoft.com/office/drawing/2017/model3d" xmlns:o="urn:schemas-microsoft-com:office:office" xmlns:oel="http://schemas.microsoft.com/office/2019/extlst" xmlns:r="http://schemas.openxmlformats.org/officeDocument/2006/relationships" xmlns:m="http://schemas.openxmlformats.org/officeDocument/2006/math" xmlns:v="urn:schemas-microsoft-com:vml" xmlns:wp14="http://schemas.microsoft.com/office/word/2010/wordprocessingDrawing" xmlns:wp="http://schemas.openxmlformats.org/drawingml/2006/wordprocessingDrawing" xmlns:w10="urn:schemas-microsoft-com:office:word" xmlns:w="http://schemas.openxmlformats.org/wordprocessingml/2006/main" xmlns:w14="http://schemas.microsoft.com/office/word/2010/wordml" xmlns:w15="http://schemas.microsoft.com/office/word/2012/wordml" xmlns:w16cex="http://schemas.microsoft.com/office/word/2018/wordml/cex" xmlns:w16cid="http://schemas.microsoft.com/office/word/2016/wordml/cid" xmlns:w16="http://schemas.microsoft.com/office/word/2018/wordml" xmlns:w16sdtdh="http://schemas.microsoft.com/office/word/2020/wordml/sdtdatahash" xmlns:w16se="http://schemas.microsoft.com/office/word/2015/wordml/symex" xmlns:wpg="http://schemas.microsoft.com/office/word/2010/wordprocessingGroup" xmlns:wpi="http://schemas.microsoft.com/office/word/2010/wordprocessingInk" xmlns:wne="http://schemas.microsoft.com/office/word/2006/wordml" xmlns:wps="http://schemas.microsoft.com/office/word/2010/wordprocessingShape" mc:Ignorable="w14 w15 w16se w16cid w16 w16cex w16sdtdh wp14">
   <w:abstractNum w:abstractNumId="0" w15:restartNumberingAfterBreak="0">
     <w:nsid w:val="100425F6"/>
     <w:multiLevelType w:val="hybridMultilevel"/>

</xml_diff>

<commit_message>
added output folder for produced code
</commit_message>
<xml_diff>
--- a/README.docx
+++ b/README.docx
@@ -53,76 +53,20 @@
         <w:rPr>
           <w:lang w:val="en-CA"/>
         </w:rPr>
-        <w:t>his program may not produce the exact CallWeb code that you need. The program currently produces snippets of code for the survey section and table section of a .</w:t>
-      </w:r>
-      <w:proofErr w:type="spellStart"/>
-      <w:r>
-        <w:rPr>
-          <w:lang w:val="en-CA"/>
-        </w:rPr>
-        <w:t>scw</w:t>
-      </w:r>
-      <w:proofErr w:type="spellEnd"/>
-      <w:r>
-        <w:rPr>
-          <w:lang w:val="en-CA"/>
-        </w:rPr>
-        <w:t xml:space="preserve"> file. It does not produce a fully complete .</w:t>
-      </w:r>
-      <w:proofErr w:type="spellStart"/>
-      <w:r>
-        <w:rPr>
-          <w:lang w:val="en-CA"/>
-        </w:rPr>
-        <w:t>scw</w:t>
-      </w:r>
-      <w:proofErr w:type="spellEnd"/>
-      <w:r>
-        <w:rPr>
-          <w:lang w:val="en-CA"/>
-        </w:rPr>
-        <w:t xml:space="preserve"> file. </w:t>
-      </w:r>
-    </w:p>
-    <w:p>
-      <w:pPr>
-        <w:rPr>
-          <w:lang w:val="en-CA"/>
-        </w:rPr>
-      </w:pPr>
-      <w:r>
-        <w:rPr>
-          <w:lang w:val="en-CA"/>
-        </w:rPr>
-        <w:t>Please use the code produced in an appropriate .</w:t>
-      </w:r>
-      <w:proofErr w:type="spellStart"/>
-      <w:r>
-        <w:rPr>
-          <w:lang w:val="en-CA"/>
-        </w:rPr>
-        <w:t>scw</w:t>
-      </w:r>
-      <w:proofErr w:type="spellEnd"/>
-      <w:r>
-        <w:rPr>
-          <w:lang w:val="en-CA"/>
-        </w:rPr>
-        <w:t xml:space="preserve"> file for your </w:t>
-      </w:r>
-      <w:proofErr w:type="gramStart"/>
-      <w:r>
-        <w:rPr>
-          <w:lang w:val="en-CA"/>
-        </w:rPr>
-        <w:t>project</w:t>
-      </w:r>
-      <w:proofErr w:type="gramEnd"/>
-      <w:r>
-        <w:rPr>
-          <w:lang w:val="en-CA"/>
-        </w:rPr>
-        <w:t xml:space="preserve"> </w:t>
+        <w:t xml:space="preserve">his program may not produce the exact CallWeb code that you need. The program currently produces snippets of code for the survey section and table section of a .scw file. It does not produce a fully complete .scw file. </w:t>
+      </w:r>
+    </w:p>
+    <w:p>
+      <w:pPr>
+        <w:rPr>
+          <w:lang w:val="en-CA"/>
+        </w:rPr>
+      </w:pPr>
+      <w:r>
+        <w:rPr>
+          <w:lang w:val="en-CA"/>
+        </w:rPr>
+        <w:t xml:space="preserve">Please use the code produced in an appropriate .scw file for your project </w:t>
       </w:r>
     </w:p>
     <w:p>
@@ -187,21 +131,7 @@
         <w:rPr>
           <w:lang w:val="en-CA"/>
         </w:rPr>
-        <w:t xml:space="preserve">The exact styling found in a questionnaire doc (only the text of a word doc is read in, the styling of words </w:t>
-      </w:r>
-      <w:proofErr w:type="gramStart"/>
-      <w:r>
-        <w:rPr>
-          <w:lang w:val="en-CA"/>
-        </w:rPr>
-        <w:t>are</w:t>
-      </w:r>
-      <w:proofErr w:type="gramEnd"/>
-      <w:r>
-        <w:rPr>
-          <w:lang w:val="en-CA"/>
-        </w:rPr>
-        <w:t xml:space="preserve"> ignored)  </w:t>
+        <w:t xml:space="preserve">The exact styling found in a questionnaire doc (only the text of a word doc is read in, the styling of words are ignored)  </w:t>
       </w:r>
     </w:p>
     <w:p>
@@ -215,16 +145,8 @@
         <w:rPr>
           <w:lang w:val="en-CA"/>
         </w:rPr>
-        <w:t>Pre-</w:t>
-      </w:r>
-      <w:proofErr w:type="spellStart"/>
-      <w:r>
-        <w:rPr>
-          <w:lang w:val="en-CA"/>
-        </w:rPr>
-        <w:t>reqs</w:t>
-      </w:r>
-      <w:proofErr w:type="spellEnd"/>
+        <w:t>Pre-reqs</w:t>
+      </w:r>
     </w:p>
     <w:p>
       <w:pPr>
@@ -485,17 +407,8 @@
           <w:sz w:val="22"/>
           <w:szCs w:val="22"/>
         </w:rPr>
-        <w:t xml:space="preserve">pip install -r </w:t>
-      </w:r>
-      <w:proofErr w:type="gramStart"/>
-      <w:r>
-        <w:rPr>
-          <w:sz w:val="22"/>
-          <w:szCs w:val="22"/>
-        </w:rPr>
-        <w:t>requirements.txt</w:t>
-      </w:r>
-      <w:proofErr w:type="gramEnd"/>
+        <w:t>pip install -r requirements.txt</w:t>
+      </w:r>
     </w:p>
     <w:p>
       <w:pPr>
@@ -637,18 +550,8 @@
           <w:b/>
           <w:bCs/>
         </w:rPr>
-        <w:t xml:space="preserve">What is your communication </w:t>
-      </w:r>
-      <w:proofErr w:type="gramStart"/>
-      <w:r>
-        <w:rPr>
-          <w:rFonts w:ascii="BC Sans" w:hAnsi="BC Sans"/>
-          <w:b/>
-          <w:bCs/>
-        </w:rPr>
-        <w:t>style</w:t>
-      </w:r>
-      <w:proofErr w:type="gramEnd"/>
+        <w:t>What is your communication style</w:t>
+      </w:r>
     </w:p>
     <w:p>
       <w:pPr>
@@ -846,18 +749,8 @@
           <w:b/>
           <w:bCs/>
         </w:rPr>
-        <w:t xml:space="preserve">Don't </w:t>
-      </w:r>
-      <w:proofErr w:type="gramStart"/>
-      <w:r>
-        <w:rPr>
-          <w:rFonts w:ascii="BC Sans" w:hAnsi="BC Sans"/>
-          <w:b/>
-          <w:bCs/>
-        </w:rPr>
-        <w:t>know</w:t>
-      </w:r>
-      <w:proofErr w:type="gramEnd"/>
+        <w:t>Don't know</w:t>
+      </w:r>
     </w:p>
     <w:p>
       <w:pPr>
@@ -902,25 +795,7 @@
           <w:b/>
           <w:bCs/>
         </w:rPr>
-        <w:t xml:space="preserve">Option </w:t>
-      </w:r>
-      <w:proofErr w:type="gramStart"/>
-      <w:r>
-        <w:rPr>
-          <w:rFonts w:ascii="BC Sans" w:hAnsi="BC Sans"/>
-          <w:b/>
-          <w:bCs/>
-        </w:rPr>
-        <w:t>a  =</w:t>
-      </w:r>
-      <w:proofErr w:type="gramEnd"/>
-      <w:r>
-        <w:rPr>
-          <w:rFonts w:ascii="BC Sans" w:hAnsi="BC Sans"/>
-          <w:b/>
-          <w:bCs/>
-        </w:rPr>
-        <w:t>&gt; 1</w:t>
+        <w:t>Option a  =&gt; 1</w:t>
       </w:r>
     </w:p>
     <w:p>
@@ -1115,14 +990,7 @@
         <w:rPr>
           <w:lang w:val="en-CA"/>
         </w:rPr>
-        <w:t xml:space="preserve">where the main question comes before the table and all related sub questions are within the </w:t>
-      </w:r>
-      <w:proofErr w:type="gramStart"/>
-      <w:r>
-        <w:rPr>
-          <w:lang w:val="en-CA"/>
-        </w:rPr>
-        <w:t xml:space="preserve">table </w:t>
+        <w:t xml:space="preserve">where the main question comes before the table and all related sub questions are within the table </w:t>
       </w:r>
       <w:r>
         <w:rPr>
@@ -1130,7 +998,6 @@
         </w:rPr>
         <w:t>:</w:t>
       </w:r>
-      <w:proofErr w:type="gramEnd"/>
     </w:p>
     <w:p>
       <w:pPr>
@@ -1150,18 +1017,8 @@
           <w:b/>
           <w:bCs/>
         </w:rPr>
-        <w:t xml:space="preserve">Rate your satisfaction with the municipality of Orca town's efforts in the following </w:t>
-      </w:r>
-      <w:proofErr w:type="gramStart"/>
-      <w:r>
-        <w:rPr>
-          <w:rFonts w:ascii="BC Sans" w:hAnsi="BC Sans"/>
-          <w:b/>
-          <w:bCs/>
-        </w:rPr>
-        <w:t>categories</w:t>
-      </w:r>
-      <w:proofErr w:type="gramEnd"/>
+        <w:t>Rate your satisfaction with the municipality of Orca town's efforts in the following categories</w:t>
+      </w:r>
     </w:p>
     <w:tbl>
       <w:tblPr>
@@ -1741,13 +1598,8 @@
         <w:t>Letters will be added to each question, in the order they appear</w:t>
       </w:r>
       <w:r>
-        <w:t xml:space="preserve"> in the </w:t>
-      </w:r>
-      <w:proofErr w:type="gramStart"/>
-      <w:r>
-        <w:t>document</w:t>
-      </w:r>
-      <w:proofErr w:type="gramEnd"/>
+        <w:t xml:space="preserve"> in the document</w:t>
+      </w:r>
     </w:p>
     <w:p>
       <w:pPr>
@@ -2298,15 +2150,7 @@
         <w:ind w:left="720" w:hanging="720"/>
       </w:pPr>
       <w:r>
-        <w:t xml:space="preserve">Note tables with subsections are not currently supported, </w:t>
-      </w:r>
-      <w:proofErr w:type="spellStart"/>
-      <w:r>
-        <w:t>eg</w:t>
-      </w:r>
-      <w:proofErr w:type="spellEnd"/>
-      <w:r>
-        <w:t>:</w:t>
+        <w:t>Note tables with subsections are not currently supported, eg:</w:t>
       </w:r>
     </w:p>
     <w:tbl>
@@ -3120,15 +2964,7 @@
         </w:rPr>
       </w:pPr>
       <w:r>
-        <w:t xml:space="preserve">If you right click and inspect the codes above, you'll see that </w:t>
-      </w:r>
-      <w:proofErr w:type="gramStart"/>
-      <w:r>
-        <w:t>its</w:t>
-      </w:r>
-      <w:proofErr w:type="gramEnd"/>
-      <w:r>
-        <w:t xml:space="preserve"> part of a table. </w:t>
+        <w:t xml:space="preserve">If you right click and inspect the codes above, you'll see that its part of a table. </w:t>
       </w:r>
       <w:r>
         <w:t xml:space="preserve">Tables should only be used for table questions like the </w:t>
@@ -3297,39 +3133,7 @@
           <w:sz w:val="22"/>
           <w:szCs w:val="22"/>
         </w:rPr>
-        <w:t>In the project folder, type "</w:t>
-      </w:r>
-      <w:proofErr w:type="spellStart"/>
-      <w:r>
-        <w:rPr>
-          <w:sz w:val="22"/>
-          <w:szCs w:val="22"/>
-        </w:rPr>
-        <w:t>cmd</w:t>
-      </w:r>
-      <w:proofErr w:type="spellEnd"/>
-      <w:r>
-        <w:rPr>
-          <w:sz w:val="22"/>
-          <w:szCs w:val="22"/>
-        </w:rPr>
-        <w:t xml:space="preserve">" into the address bar to </w:t>
-      </w:r>
-      <w:proofErr w:type="gramStart"/>
-      <w:r>
-        <w:rPr>
-          <w:sz w:val="22"/>
-          <w:szCs w:val="22"/>
-        </w:rPr>
-        <w:t>open up</w:t>
-      </w:r>
-      <w:proofErr w:type="gramEnd"/>
-      <w:r>
-        <w:rPr>
-          <w:sz w:val="22"/>
-          <w:szCs w:val="22"/>
-        </w:rPr>
-        <w:t xml:space="preserve"> the command prompt in the current f</w:t>
+        <w:t>In the project folder, type "cmd" into the address bar to open up the command prompt in the current f</w:t>
       </w:r>
       <w:r>
         <w:rPr>
@@ -3437,17 +3241,8 @@
           <w:sz w:val="22"/>
           <w:szCs w:val="22"/>
         </w:rPr>
-        <w:t xml:space="preserve"> file path to your questionnaire </w:t>
-      </w:r>
-      <w:proofErr w:type="gramStart"/>
-      <w:r>
-        <w:rPr>
-          <w:sz w:val="22"/>
-          <w:szCs w:val="22"/>
-        </w:rPr>
-        <w:t>doc</w:t>
-      </w:r>
-      <w:proofErr w:type="gramEnd"/>
+        <w:t xml:space="preserve"> file path to your questionnaire doc</w:t>
+      </w:r>
     </w:p>
     <w:p>
       <w:pPr>
@@ -3524,17 +3319,36 @@
           <w:sz w:val="22"/>
           <w:szCs w:val="22"/>
         </w:rPr>
-        <w:t xml:space="preserve"> found in survey.txt and </w:t>
-      </w:r>
-      <w:proofErr w:type="gramStart"/>
+        <w:t xml:space="preserve"> found in </w:t>
+      </w:r>
       <w:r>
         <w:rPr>
           <w:sz w:val="22"/>
           <w:szCs w:val="22"/>
         </w:rPr>
+        <w:t>output/</w:t>
+      </w:r>
+      <w:r>
+        <w:rPr>
+          <w:sz w:val="22"/>
+          <w:szCs w:val="22"/>
+        </w:rPr>
+        <w:t xml:space="preserve">survey.txt and </w:t>
+      </w:r>
+      <w:r>
+        <w:rPr>
+          <w:sz w:val="22"/>
+          <w:szCs w:val="22"/>
+        </w:rPr>
+        <w:t>output/</w:t>
+      </w:r>
+      <w:r>
+        <w:rPr>
+          <w:sz w:val="22"/>
+          <w:szCs w:val="22"/>
+        </w:rPr>
         <w:t>table_groups.txt</w:t>
       </w:r>
-      <w:proofErr w:type="gramEnd"/>
     </w:p>
     <w:p>
       <w:pPr>
@@ -3553,23 +3367,7 @@
           <w:sz w:val="22"/>
           <w:szCs w:val="22"/>
         </w:rPr>
-        <w:t xml:space="preserve">Survey.txt contains regular </w:t>
-      </w:r>
-      <w:proofErr w:type="spellStart"/>
-      <w:r>
-        <w:rPr>
-          <w:sz w:val="22"/>
-          <w:szCs w:val="22"/>
-        </w:rPr>
-        <w:t>callweb</w:t>
-      </w:r>
-      <w:proofErr w:type="spellEnd"/>
-      <w:r>
-        <w:rPr>
-          <w:sz w:val="22"/>
-          <w:szCs w:val="22"/>
-        </w:rPr>
-        <w:t xml:space="preserve"> code while table_groups.txt contains code for table groups such as:</w:t>
+        <w:t>Survey.txt contains regular callweb code while table_groups.txt contains code for table groups such as:</w:t>
       </w:r>
     </w:p>
     <w:p>
@@ -3639,33 +3437,8 @@
           <w:sz w:val="22"/>
           <w:szCs w:val="22"/>
         </w:rPr>
-        <w:t>Place the code in table_groups.txt underneath the ## Tables line in your .</w:t>
-      </w:r>
-      <w:proofErr w:type="spellStart"/>
-      <w:r>
-        <w:rPr>
-          <w:sz w:val="22"/>
-          <w:szCs w:val="22"/>
-        </w:rPr>
-        <w:t>scw</w:t>
-      </w:r>
-      <w:proofErr w:type="spellEnd"/>
-      <w:r>
-        <w:rPr>
-          <w:sz w:val="22"/>
-          <w:szCs w:val="22"/>
-        </w:rPr>
-        <w:t xml:space="preserve"> </w:t>
-      </w:r>
-      <w:proofErr w:type="gramStart"/>
-      <w:r>
-        <w:rPr>
-          <w:sz w:val="22"/>
-          <w:szCs w:val="22"/>
-        </w:rPr>
-        <w:t>file</w:t>
-      </w:r>
-      <w:proofErr w:type="gramEnd"/>
+        <w:t>Place the code in table_groups.txt underneath the ## Tables line in your .scw file</w:t>
+      </w:r>
     </w:p>
     <w:p>
       <w:pPr>
@@ -3684,33 +3457,8 @@
           <w:sz w:val="22"/>
           <w:szCs w:val="22"/>
         </w:rPr>
-        <w:t>Place the other code underneath the ## Survey Proper line in your .</w:t>
-      </w:r>
-      <w:proofErr w:type="spellStart"/>
-      <w:r>
-        <w:rPr>
-          <w:sz w:val="22"/>
-          <w:szCs w:val="22"/>
-        </w:rPr>
-        <w:t>scw</w:t>
-      </w:r>
-      <w:proofErr w:type="spellEnd"/>
-      <w:r>
-        <w:rPr>
-          <w:sz w:val="22"/>
-          <w:szCs w:val="22"/>
-        </w:rPr>
-        <w:t xml:space="preserve"> </w:t>
-      </w:r>
-      <w:proofErr w:type="gramStart"/>
-      <w:r>
-        <w:rPr>
-          <w:sz w:val="22"/>
-          <w:szCs w:val="22"/>
-        </w:rPr>
-        <w:t>file</w:t>
-      </w:r>
-      <w:proofErr w:type="gramEnd"/>
+        <w:t>Place the other code underneath the ## Survey Proper line in your .scw file</w:t>
+      </w:r>
     </w:p>
     <w:p/>
     <w:sectPr>

</xml_diff>